<commit_message>
tout dep et att fonctionnent
Mais je vais bientot tout casser
</commit_message>
<xml_diff>
--- a/CR.docx
+++ b/CR.docx
@@ -3,24 +3,330 @@
 <w:document xmlns:wpc="http://schemas.microsoft.com/office/word/2010/wordprocessingCanvas" xmlns:cx="http://schemas.microsoft.com/office/drawing/2014/chartex" xmlns:cx1="http://schemas.microsoft.com/office/drawing/2015/9/8/chartex" xmlns:cx2="http://schemas.microsoft.com/office/drawing/2015/10/21/chartex" xmlns:cx3="http://schemas.microsoft.com/office/drawing/2016/5/9/chartex" xmlns:cx4="http://schemas.microsoft.com/office/drawing/2016/5/10/chartex" xmlns:cx5="http://schemas.microsoft.com/office/drawing/2016/5/11/chartex" xmlns:cx6="http://schemas.microsoft.com/office/drawing/2016/5/12/chartex" xmlns:cx7="http://schemas.microsoft.com/office/drawing/2016/5/13/chartex" xmlns:cx8="http://schemas.microsoft.com/office/drawing/2016/5/14/chartex" xmlns:mc="http://schemas.openxmlformats.org/markup-compatibility/2006" xmlns:aink="http://schemas.microsoft.com/office/drawing/2016/ink" xmlns:am3d="http://schemas.microsoft.com/office/drawing/2017/model3d" xmlns:o="urn:schemas-microsoft-com:office:office" xmlns:r="http://schemas.openxmlformats.org/officeDocument/2006/relationships" xmlns:m="http://schemas.openxmlformats.org/officeDocument/2006/math" xmlns:v="urn:schemas-microsoft-com:vml" xmlns:wp14="http://schemas.microsoft.com/office/word/2010/wordprocessingDrawing" xmlns:wp="http://schemas.openxmlformats.org/drawingml/2006/wordprocessingDrawing" xmlns:w10="urn:schemas-microsoft-com:office:word" xmlns:w="http://schemas.openxmlformats.org/wordprocessingml/2006/main" xmlns:w14="http://schemas.microsoft.com/office/word/2010/wordml" xmlns:w15="http://schemas.microsoft.com/office/word/2012/wordml" xmlns:w16cex="http://schemas.microsoft.com/office/word/2018/wordml/cex" xmlns:w16cid="http://schemas.microsoft.com/office/word/2016/wordml/cid" xmlns:w16="http://schemas.microsoft.com/office/word/2018/wordml" xmlns:w16se="http://schemas.microsoft.com/office/word/2015/wordml/symex" xmlns:wpg="http://schemas.microsoft.com/office/word/2010/wordprocessingGroup" xmlns:wpi="http://schemas.microsoft.com/office/word/2010/wordprocessingInk" xmlns:wne="http://schemas.microsoft.com/office/word/2006/wordml" xmlns:wps="http://schemas.microsoft.com/office/word/2010/wordprocessingShape" mc:Ignorable="w14 w15 w16se w16cid w16 w16cex wp14">
   <w:body>
     <w:p>
-      <w:r>
-        <w:t xml:space="preserve">Pas de switch </w:t>
-      </w:r>
-      <w:proofErr w:type="spellStart"/>
-      <w:r>
-        <w:t>prkoeazeioerqr</w:t>
-      </w:r>
-      <w:proofErr w:type="spellEnd"/>
-    </w:p>
-    <w:p>
-      <w:pPr>
-        <w:rPr>
-          <w:lang w:val="en-US"/>
-        </w:rPr>
-      </w:pPr>
-    </w:p>
-    <w:p>
-      <w:r>
+      <w:pPr>
+        <w:rPr>
+          <w:rFonts w:ascii="Arial" w:hAnsi="Arial" w:cs="Arial"/>
+        </w:rPr>
+      </w:pPr>
+      <w:r>
+        <w:rPr>
+          <w:rFonts w:ascii="Arial" w:hAnsi="Arial" w:cs="Arial"/>
+        </w:rPr>
+        <w:t>LARRIBE Maëlys</w:t>
+      </w:r>
+      <w:r>
+        <w:rPr>
+          <w:rFonts w:ascii="Arial" w:hAnsi="Arial" w:cs="Arial"/>
+        </w:rPr>
+        <w:tab/>
+      </w:r>
+      <w:r>
+        <w:rPr>
+          <w:rFonts w:ascii="Arial" w:hAnsi="Arial" w:cs="Arial"/>
+        </w:rPr>
+        <w:tab/>
+      </w:r>
+      <w:r>
+        <w:rPr>
+          <w:rFonts w:ascii="Arial" w:hAnsi="Arial" w:cs="Arial"/>
+        </w:rPr>
+        <w:tab/>
+      </w:r>
+      <w:r>
+        <w:rPr>
+          <w:rFonts w:ascii="Arial" w:hAnsi="Arial" w:cs="Arial"/>
+        </w:rPr>
+        <w:tab/>
+      </w:r>
+      <w:r>
+        <w:rPr>
+          <w:rFonts w:ascii="Arial" w:hAnsi="Arial" w:cs="Arial"/>
+        </w:rPr>
+        <w:tab/>
+      </w:r>
+      <w:r>
+        <w:rPr>
+          <w:rFonts w:ascii="Arial" w:hAnsi="Arial" w:cs="Arial"/>
+        </w:rPr>
+        <w:tab/>
+      </w:r>
+      <w:r>
+        <w:rPr>
+          <w:rFonts w:ascii="Arial" w:hAnsi="Arial" w:cs="Arial"/>
+        </w:rPr>
+        <w:tab/>
+      </w:r>
+      <w:r>
+        <w:rPr>
+          <w:rFonts w:ascii="Arial" w:hAnsi="Arial" w:cs="Arial"/>
+        </w:rPr>
+        <w:tab/>
+      </w:r>
+      <w:r>
+        <w:rPr>
+          <w:rFonts w:ascii="Arial" w:hAnsi="Arial" w:cs="Arial"/>
+        </w:rPr>
+        <w:tab/>
+      </w:r>
+      <w:r>
+        <w:rPr>
+          <w:rFonts w:ascii="Arial" w:hAnsi="Arial" w:cs="Arial"/>
+        </w:rPr>
+        <w:t xml:space="preserve">  </w:t>
+      </w:r>
+      <w:r>
+        <w:rPr>
+          <w:rFonts w:ascii="Arial" w:hAnsi="Arial" w:cs="Arial"/>
+        </w:rPr>
+        <w:t>26/</w:t>
+      </w:r>
+      <w:r>
+        <w:rPr>
+          <w:rFonts w:ascii="Arial" w:hAnsi="Arial" w:cs="Arial"/>
+        </w:rPr>
+        <w:t>01/2021</w:t>
+      </w:r>
+    </w:p>
+    <w:p>
+      <w:pPr>
+        <w:jc w:val="center"/>
+        <w:rPr>
+          <w:rFonts w:ascii="Arial" w:hAnsi="Arial" w:cs="Arial"/>
+          <w:b/>
+          <w:bCs/>
+          <w:sz w:val="28"/>
+          <w:szCs w:val="28"/>
+        </w:rPr>
+      </w:pPr>
+    </w:p>
+    <w:p>
+      <w:pPr>
+        <w:jc w:val="center"/>
+        <w:rPr>
+          <w:rFonts w:ascii="Arial" w:hAnsi="Arial" w:cs="Arial"/>
+          <w:b/>
+          <w:bCs/>
+          <w:sz w:val="28"/>
+          <w:szCs w:val="28"/>
+        </w:rPr>
+      </w:pPr>
+    </w:p>
+    <w:p>
+      <w:pPr>
+        <w:jc w:val="center"/>
+        <w:rPr>
+          <w:rFonts w:ascii="Arial" w:hAnsi="Arial" w:cs="Arial"/>
+          <w:b/>
+          <w:bCs/>
+          <w:sz w:val="28"/>
+          <w:szCs w:val="28"/>
+        </w:rPr>
+      </w:pPr>
+      <w:r>
+        <w:rPr>
+          <w:rFonts w:ascii="Arial" w:hAnsi="Arial" w:cs="Arial"/>
+          <w:b/>
+          <w:bCs/>
+          <w:sz w:val="28"/>
+          <w:szCs w:val="28"/>
+        </w:rPr>
+        <w:t>Rapport de Projet de C++</w:t>
+      </w:r>
+    </w:p>
+    <w:p>
+      <w:pPr>
+        <w:rPr>
+          <w:rFonts w:ascii="Arial" w:hAnsi="Arial" w:cs="Arial"/>
+        </w:rPr>
+      </w:pPr>
+    </w:p>
+    <w:p>
+      <w:pPr>
+        <w:rPr>
+          <w:rFonts w:ascii="Arial" w:hAnsi="Arial" w:cs="Arial"/>
+        </w:rPr>
+      </w:pPr>
+    </w:p>
+    <w:p>
+      <w:pPr>
+        <w:rPr>
+          <w:rFonts w:ascii="Arial" w:hAnsi="Arial" w:cs="Arial"/>
+        </w:rPr>
+      </w:pPr>
+    </w:p>
+    <w:p>
+      <w:pPr>
+        <w:pStyle w:val="Paragraphedeliste"/>
+        <w:numPr>
+          <w:ilvl w:val="0"/>
+          <w:numId w:val="1"/>
+        </w:numPr>
+        <w:rPr>
+          <w:rFonts w:ascii="Arial" w:hAnsi="Arial" w:cs="Arial"/>
+          <w:b/>
+          <w:bCs/>
+          <w:sz w:val="24"/>
+          <w:szCs w:val="24"/>
+        </w:rPr>
+      </w:pPr>
+      <w:r>
+        <w:rPr>
+          <w:rFonts w:ascii="Arial" w:hAnsi="Arial" w:cs="Arial"/>
+          <w:b/>
+          <w:bCs/>
+          <w:sz w:val="24"/>
+          <w:szCs w:val="24"/>
+        </w:rPr>
+        <w:t>Implémentation Projet</w:t>
+      </w:r>
+    </w:p>
+    <w:p>
+      <w:pPr>
+        <w:pStyle w:val="Paragraphedeliste"/>
+        <w:numPr>
+          <w:ilvl w:val="0"/>
+          <w:numId w:val="1"/>
+        </w:numPr>
+        <w:rPr>
+          <w:rFonts w:ascii="Arial" w:hAnsi="Arial" w:cs="Arial"/>
+          <w:b/>
+          <w:bCs/>
+          <w:sz w:val="24"/>
+          <w:szCs w:val="24"/>
+        </w:rPr>
+      </w:pPr>
+      <w:r>
+        <w:rPr>
+          <w:rFonts w:ascii="Arial" w:hAnsi="Arial" w:cs="Arial"/>
+          <w:b/>
+          <w:bCs/>
+          <w:sz w:val="24"/>
+          <w:szCs w:val="24"/>
+        </w:rPr>
+        <w:t>Diagramme UML</w:t>
+      </w:r>
+    </w:p>
+    <w:p>
+      <w:pPr>
+        <w:pStyle w:val="Paragraphedeliste"/>
+        <w:numPr>
+          <w:ilvl w:val="0"/>
+          <w:numId w:val="1"/>
+        </w:numPr>
+        <w:rPr>
+          <w:rFonts w:ascii="Arial" w:hAnsi="Arial" w:cs="Arial"/>
+          <w:b/>
+          <w:bCs/>
+          <w:sz w:val="24"/>
+          <w:szCs w:val="24"/>
+        </w:rPr>
+      </w:pPr>
+      <w:r>
+        <w:rPr>
+          <w:rFonts w:ascii="Arial" w:hAnsi="Arial" w:cs="Arial"/>
+          <w:b/>
+          <w:bCs/>
+          <w:sz w:val="24"/>
+          <w:szCs w:val="24"/>
+        </w:rPr>
+        <w:t>Manuel d’utilisation</w:t>
+      </w:r>
+    </w:p>
+    <w:p>
+      <w:pPr>
+        <w:pStyle w:val="Paragraphedeliste"/>
+        <w:numPr>
+          <w:ilvl w:val="0"/>
+          <w:numId w:val="1"/>
+        </w:numPr>
+        <w:rPr>
+          <w:rFonts w:ascii="Arial" w:hAnsi="Arial" w:cs="Arial"/>
+          <w:b/>
+          <w:bCs/>
+          <w:sz w:val="24"/>
+          <w:szCs w:val="24"/>
+        </w:rPr>
+      </w:pPr>
+      <w:r>
+        <w:rPr>
+          <w:rFonts w:ascii="Arial" w:hAnsi="Arial" w:cs="Arial"/>
+          <w:b/>
+          <w:bCs/>
+          <w:sz w:val="24"/>
+          <w:szCs w:val="24"/>
+        </w:rPr>
+        <w:t>Difficulté</w:t>
+      </w:r>
+      <w:r>
+        <w:rPr>
+          <w:rFonts w:ascii="Arial" w:hAnsi="Arial" w:cs="Arial"/>
+          <w:b/>
+          <w:bCs/>
+          <w:sz w:val="24"/>
+          <w:szCs w:val="24"/>
+        </w:rPr>
+        <w:t>s</w:t>
+      </w:r>
+      <w:r>
+        <w:rPr>
+          <w:rFonts w:ascii="Arial" w:hAnsi="Arial" w:cs="Arial"/>
+          <w:b/>
+          <w:bCs/>
+          <w:sz w:val="24"/>
+          <w:szCs w:val="24"/>
+        </w:rPr>
+        <w:t xml:space="preserve"> et </w:t>
+      </w:r>
+      <w:r>
+        <w:rPr>
+          <w:rFonts w:ascii="Arial" w:hAnsi="Arial" w:cs="Arial"/>
+          <w:b/>
+          <w:bCs/>
+          <w:sz w:val="24"/>
+          <w:szCs w:val="24"/>
+        </w:rPr>
+        <w:t>améliorations</w:t>
+      </w:r>
+    </w:p>
+    <w:p>
+      <w:pPr>
+        <w:rPr>
+          <w:rFonts w:ascii="Arial" w:hAnsi="Arial" w:cs="Arial"/>
+        </w:rPr>
+      </w:pPr>
+      <w:r>
+        <w:rPr>
+          <w:rFonts w:ascii="Arial" w:hAnsi="Arial" w:cs="Arial"/>
+        </w:rPr>
+        <w:t>De nombreuses dif</w:t>
+      </w:r>
+      <w:r>
+        <w:rPr>
+          <w:rFonts w:ascii="Arial" w:hAnsi="Arial" w:cs="Arial"/>
+        </w:rPr>
+        <w:t xml:space="preserve">ficulté de sont </w:t>
+      </w:r>
+    </w:p>
+    <w:p>
+      <w:pPr>
+        <w:rPr>
+          <w:rFonts w:ascii="Arial" w:hAnsi="Arial" w:cs="Arial"/>
+        </w:rPr>
+      </w:pPr>
+      <w:r>
+        <w:rPr>
+          <w:rFonts w:ascii="Arial" w:hAnsi="Arial" w:cs="Arial"/>
+        </w:rPr>
+        <w:t>switch</w:t>
+      </w:r>
+    </w:p>
+    <w:p/>
+    <w:p>
+      <w:r>
+        <w:rPr>
+          <w:noProof/>
+        </w:rPr>
+        <w:lastRenderedPageBreak/>
         <w:drawing>
           <wp:inline distT="0" distB="0" distL="0" distR="0" wp14:anchorId="6B5B39C3" wp14:editId="07456880">
             <wp:extent cx="5760720" cy="5397500"/>
@@ -37,7 +343,7 @@
                     <pic:cNvPicPr/>
                   </pic:nvPicPr>
                   <pic:blipFill>
-                    <a:blip r:embed="rId4"/>
+                    <a:blip r:embed="rId5"/>
                     <a:stretch>
                       <a:fillRect/>
                     </a:stretch>
@@ -58,6 +364,57 @@
         </w:drawing>
       </w:r>
     </w:p>
+    <w:p>
+      <w:pPr>
+        <w:rPr>
+          <w:rFonts w:ascii="Arial" w:hAnsi="Arial" w:cs="Arial"/>
+          <w:sz w:val="24"/>
+          <w:szCs w:val="24"/>
+        </w:rPr>
+      </w:pPr>
+      <w:r>
+        <w:rPr>
+          <w:rFonts w:ascii="Arial" w:hAnsi="Arial" w:cs="Arial"/>
+          <w:sz w:val="24"/>
+          <w:szCs w:val="24"/>
+        </w:rPr>
+        <w:t>Les techniques de parcours du Terrain sont réellement à revoir. J’ai tenté au maximum d’y éviter la duplication de code mais</w:t>
+      </w:r>
+      <w:r>
+        <w:rPr>
+          <w:rFonts w:ascii="Arial" w:hAnsi="Arial" w:cs="Arial"/>
+          <w:sz w:val="24"/>
+          <w:szCs w:val="24"/>
+        </w:rPr>
+        <w:t xml:space="preserve"> j’aurais vraimenr</w:t>
+      </w:r>
+      <w:r>
+        <w:rPr>
+          <w:rFonts w:ascii="Arial" w:hAnsi="Arial" w:cs="Arial"/>
+          <w:sz w:val="24"/>
+          <w:szCs w:val="24"/>
+        </w:rPr>
+        <w:t xml:space="preserve">  </w:t>
+      </w:r>
+    </w:p>
+    <w:p>
+      <w:pPr>
+        <w:rPr>
+          <w:rFonts w:ascii="Arial" w:hAnsi="Arial" w:cs="Arial"/>
+          <w:sz w:val="24"/>
+          <w:szCs w:val="24"/>
+        </w:rPr>
+      </w:pPr>
+      <w:r>
+        <w:rPr>
+          <w:rFonts w:ascii="Arial" w:hAnsi="Arial" w:cs="Arial"/>
+          <w:sz w:val="24"/>
+          <w:szCs w:val="24"/>
+        </w:rPr>
+        <w:t>Je déplore de n’avoir pas pu passer de</w:t>
+      </w:r>
+    </w:p>
+    <w:p/>
     <w:sectPr>
       <w:pgSz w:w="11906" w:h="16838"/>
       <w:pgMar w:top="1417" w:right="1417" w:bottom="1417" w:left="1417" w:header="708" w:footer="708" w:gutter="0"/>
@@ -66,6 +423,103 @@
     </w:sectPr>
   </w:body>
 </w:document>
+</file>
+
+<file path=word/numbering.xml><?xml version="1.0" encoding="utf-8"?>
+<w:numbering xmlns:wpc="http://schemas.microsoft.com/office/word/2010/wordprocessingCanvas" xmlns:cx="http://schemas.microsoft.com/office/drawing/2014/chartex" xmlns:cx1="http://schemas.microsoft.com/office/drawing/2015/9/8/chartex" xmlns:cx2="http://schemas.microsoft.com/office/drawing/2015/10/21/chartex" xmlns:cx3="http://schemas.microsoft.com/office/drawing/2016/5/9/chartex" xmlns:cx4="http://schemas.microsoft.com/office/drawing/2016/5/10/chartex" xmlns:cx5="http://schemas.microsoft.com/office/drawing/2016/5/11/chartex" xmlns:cx6="http://schemas.microsoft.com/office/drawing/2016/5/12/chartex" xmlns:cx7="http://schemas.microsoft.com/office/drawing/2016/5/13/chartex" xmlns:cx8="http://schemas.microsoft.com/office/drawing/2016/5/14/chartex" xmlns:mc="http://schemas.openxmlformats.org/markup-compatibility/2006" xmlns:aink="http://schemas.microsoft.com/office/drawing/2016/ink" xmlns:am3d="http://schemas.microsoft.com/office/drawing/2017/model3d" xmlns:o="urn:schemas-microsoft-com:office:office" xmlns:r="http://schemas.openxmlformats.org/officeDocument/2006/relationships" xmlns:m="http://schemas.openxmlformats.org/officeDocument/2006/math" xmlns:v="urn:schemas-microsoft-com:vml" xmlns:wp14="http://schemas.microsoft.com/office/word/2010/wordprocessingDrawing" xmlns:wp="http://schemas.openxmlformats.org/drawingml/2006/wordprocessingDrawing" xmlns:w10="urn:schemas-microsoft-com:office:word" xmlns:w="http://schemas.openxmlformats.org/wordprocessingml/2006/main" xmlns:w14="http://schemas.microsoft.com/office/word/2010/wordml" xmlns:w15="http://schemas.microsoft.com/office/word/2012/wordml" xmlns:w16cex="http://schemas.microsoft.com/office/word/2018/wordml/cex" xmlns:w16cid="http://schemas.microsoft.com/office/word/2016/wordml/cid" xmlns:w16="http://schemas.microsoft.com/office/word/2018/wordml" xmlns:w16se="http://schemas.microsoft.com/office/word/2015/wordml/symex" xmlns:wpg="http://schemas.microsoft.com/office/word/2010/wordprocessingGroup" xmlns:wpi="http://schemas.microsoft.com/office/word/2010/wordprocessingInk" xmlns:wne="http://schemas.microsoft.com/office/word/2006/wordml" xmlns:wps="http://schemas.microsoft.com/office/word/2010/wordprocessingShape" mc:Ignorable="w14 w15 w16se w16cid w16 w16cex wp14">
+  <w:abstractNum w:abstractNumId="0" w15:restartNumberingAfterBreak="0">
+    <w:nsid w:val="11035A41"/>
+    <w:multiLevelType w:val="hybridMultilevel"/>
+    <w:tmpl w:val="034A6D98"/>
+    <w:lvl w:ilvl="0" w:tplc="7D4A2202">
+      <w:start w:val="1"/>
+      <w:numFmt w:val="upperRoman"/>
+      <w:lvlText w:val="%1."/>
+      <w:lvlJc w:val="left"/>
+      <w:pPr>
+        <w:ind w:left="1080" w:hanging="720"/>
+      </w:pPr>
+      <w:rPr>
+        <w:rFonts w:hint="default"/>
+      </w:rPr>
+    </w:lvl>
+    <w:lvl w:ilvl="1" w:tplc="040C0019" w:tentative="1">
+      <w:start w:val="1"/>
+      <w:numFmt w:val="lowerLetter"/>
+      <w:lvlText w:val="%2."/>
+      <w:lvlJc w:val="left"/>
+      <w:pPr>
+        <w:ind w:left="1440" w:hanging="360"/>
+      </w:pPr>
+    </w:lvl>
+    <w:lvl w:ilvl="2" w:tplc="040C001B" w:tentative="1">
+      <w:start w:val="1"/>
+      <w:numFmt w:val="lowerRoman"/>
+      <w:lvlText w:val="%3."/>
+      <w:lvlJc w:val="right"/>
+      <w:pPr>
+        <w:ind w:left="2160" w:hanging="180"/>
+      </w:pPr>
+    </w:lvl>
+    <w:lvl w:ilvl="3" w:tplc="040C000F" w:tentative="1">
+      <w:start w:val="1"/>
+      <w:numFmt w:val="decimal"/>
+      <w:lvlText w:val="%4."/>
+      <w:lvlJc w:val="left"/>
+      <w:pPr>
+        <w:ind w:left="2880" w:hanging="360"/>
+      </w:pPr>
+    </w:lvl>
+    <w:lvl w:ilvl="4" w:tplc="040C0019" w:tentative="1">
+      <w:start w:val="1"/>
+      <w:numFmt w:val="lowerLetter"/>
+      <w:lvlText w:val="%5."/>
+      <w:lvlJc w:val="left"/>
+      <w:pPr>
+        <w:ind w:left="3600" w:hanging="360"/>
+      </w:pPr>
+    </w:lvl>
+    <w:lvl w:ilvl="5" w:tplc="040C001B" w:tentative="1">
+      <w:start w:val="1"/>
+      <w:numFmt w:val="lowerRoman"/>
+      <w:lvlText w:val="%6."/>
+      <w:lvlJc w:val="right"/>
+      <w:pPr>
+        <w:ind w:left="4320" w:hanging="180"/>
+      </w:pPr>
+    </w:lvl>
+    <w:lvl w:ilvl="6" w:tplc="040C000F" w:tentative="1">
+      <w:start w:val="1"/>
+      <w:numFmt w:val="decimal"/>
+      <w:lvlText w:val="%7."/>
+      <w:lvlJc w:val="left"/>
+      <w:pPr>
+        <w:ind w:left="5040" w:hanging="360"/>
+      </w:pPr>
+    </w:lvl>
+    <w:lvl w:ilvl="7" w:tplc="040C0019" w:tentative="1">
+      <w:start w:val="1"/>
+      <w:numFmt w:val="lowerLetter"/>
+      <w:lvlText w:val="%8."/>
+      <w:lvlJc w:val="left"/>
+      <w:pPr>
+        <w:ind w:left="5760" w:hanging="360"/>
+      </w:pPr>
+    </w:lvl>
+    <w:lvl w:ilvl="8" w:tplc="040C001B" w:tentative="1">
+      <w:start w:val="1"/>
+      <w:numFmt w:val="lowerRoman"/>
+      <w:lvlText w:val="%9."/>
+      <w:lvlJc w:val="right"/>
+      <w:pPr>
+        <w:ind w:left="6480" w:hanging="180"/>
+      </w:pPr>
+    </w:lvl>
+  </w:abstractNum>
+  <w:num w:numId="1">
+    <w:abstractNumId w:val="0"/>
+  </w:num>
+</w:numbering>
 </file>
 
 <file path=word/styles.xml><?xml version="1.0" encoding="utf-8"?>
@@ -494,6 +948,17 @@
     <w:semiHidden/>
     <w:unhideWhenUsed/>
   </w:style>
+  <w:style w:type="paragraph" w:styleId="Paragraphedeliste">
+    <w:name w:val="List Paragraph"/>
+    <w:basedOn w:val="Normal"/>
+    <w:uiPriority w:val="34"/>
+    <w:qFormat/>
+    <w:rsid w:val="002D0721"/>
+    <w:pPr>
+      <w:ind w:left="720"/>
+      <w:contextualSpacing/>
+    </w:pPr>
+  </w:style>
 </w:styles>
 </file>
 

</xml_diff>

<commit_message>
pas encore tout casser
</commit_message>
<xml_diff>
--- a/CR.docx
+++ b/CR.docx
@@ -161,6 +161,7 @@
           <w:ilvl w:val="0"/>
           <w:numId w:val="1"/>
         </w:numPr>
+        <w:jc w:val="both"/>
         <w:rPr>
           <w:rFonts w:ascii="Arial" w:hAnsi="Arial" w:cs="Arial"/>
           <w:b/>
@@ -187,6 +188,7 @@
           <w:ilvl w:val="0"/>
           <w:numId w:val="1"/>
         </w:numPr>
+        <w:jc w:val="both"/>
         <w:rPr>
           <w:rFonts w:ascii="Arial" w:hAnsi="Arial" w:cs="Arial"/>
           <w:b/>
@@ -213,6 +215,7 @@
           <w:ilvl w:val="0"/>
           <w:numId w:val="1"/>
         </w:numPr>
+        <w:jc w:val="both"/>
         <w:rPr>
           <w:rFonts w:ascii="Arial" w:hAnsi="Arial" w:cs="Arial"/>
           <w:b/>
@@ -231,6 +234,320 @@
         </w:rPr>
         <w:t>Manuel d’utilisation</w:t>
       </w:r>
+    </w:p>
+    <w:p>
+      <w:pPr>
+        <w:ind w:left="360"/>
+        <w:jc w:val="both"/>
+        <w:rPr>
+          <w:rFonts w:ascii="Arial" w:hAnsi="Arial" w:cs="Arial"/>
+          <w:sz w:val="24"/>
+          <w:szCs w:val="24"/>
+        </w:rPr>
+      </w:pPr>
+      <w:r>
+        <w:rPr>
+          <w:rFonts w:ascii="Arial" w:hAnsi="Arial" w:cs="Arial"/>
+          <w:sz w:val="24"/>
+          <w:szCs w:val="24"/>
+        </w:rPr>
+        <w:t xml:space="preserve">Tel qu’implémenté, </w:t>
+      </w:r>
+      <w:r>
+        <w:rPr>
+          <w:rFonts w:ascii="Arial" w:hAnsi="Arial" w:cs="Arial"/>
+          <w:sz w:val="24"/>
+          <w:szCs w:val="24"/>
+        </w:rPr>
+        <w:t>« q » est toujours disponible pour quitter le programme.</w:t>
+      </w:r>
+    </w:p>
+    <w:p>
+      <w:pPr>
+        <w:spacing w:after="0"/>
+        <w:ind w:firstLine="360"/>
+        <w:jc w:val="both"/>
+        <w:rPr>
+          <w:rFonts w:ascii="Arial" w:hAnsi="Arial" w:cs="Arial"/>
+          <w:sz w:val="24"/>
+          <w:szCs w:val="24"/>
+        </w:rPr>
+      </w:pPr>
+      <w:r>
+        <w:rPr>
+          <w:rFonts w:ascii="Arial" w:hAnsi="Arial" w:cs="Arial"/>
+          <w:sz w:val="24"/>
+          <w:szCs w:val="24"/>
+        </w:rPr>
+        <w:t xml:space="preserve">Au </w:t>
+      </w:r>
+      <w:r>
+        <w:rPr>
+          <w:rFonts w:ascii="Arial" w:hAnsi="Arial" w:cs="Arial"/>
+          <w:sz w:val="24"/>
+          <w:szCs w:val="24"/>
+        </w:rPr>
+        <w:t xml:space="preserve">démarrage il est demandé à l’utilisateur s’il souhaite jouer en multijoueur ou contre l’ordinateur. Pour choisir il doit taper </w:t>
+      </w:r>
+      <w:r>
+        <w:rPr>
+          <w:rFonts w:ascii="Arial" w:hAnsi="Arial" w:cs="Arial"/>
+          <w:sz w:val="24"/>
+          <w:szCs w:val="24"/>
+        </w:rPr>
+        <w:t>« m » ou « s » respectivement</w:t>
+      </w:r>
+      <w:r>
+        <w:rPr>
+          <w:rFonts w:ascii="Arial" w:hAnsi="Arial" w:cs="Arial"/>
+          <w:sz w:val="24"/>
+          <w:szCs w:val="24"/>
+        </w:rPr>
+        <w:t xml:space="preserve">. </w:t>
+      </w:r>
+    </w:p>
+    <w:p>
+      <w:pPr>
+        <w:jc w:val="both"/>
+        <w:rPr>
+          <w:rFonts w:ascii="Arial" w:hAnsi="Arial" w:cs="Arial"/>
+          <w:sz w:val="24"/>
+          <w:szCs w:val="24"/>
+        </w:rPr>
+      </w:pPr>
+      <w:r>
+        <w:rPr>
+          <w:rFonts w:ascii="Arial" w:hAnsi="Arial" w:cs="Arial"/>
+          <w:sz w:val="24"/>
+          <w:szCs w:val="24"/>
+        </w:rPr>
+        <w:t>Suite à cela, l’utilisateur à l’opportunité de charger une sauvegarde s’il le souhaite (oui : « y », non : « n »)</w:t>
+      </w:r>
+      <w:r>
+        <w:rPr>
+          <w:rFonts w:ascii="Arial" w:hAnsi="Arial" w:cs="Arial"/>
+          <w:sz w:val="24"/>
+          <w:szCs w:val="24"/>
+        </w:rPr>
+        <w:t>.</w:t>
+      </w:r>
+    </w:p>
+    <w:p>
+      <w:pPr>
+        <w:spacing w:after="0"/>
+        <w:jc w:val="both"/>
+        <w:rPr>
+          <w:rFonts w:ascii="Arial" w:hAnsi="Arial" w:cs="Arial"/>
+          <w:sz w:val="24"/>
+          <w:szCs w:val="24"/>
+        </w:rPr>
+      </w:pPr>
+      <w:r>
+        <w:rPr>
+          <w:rFonts w:ascii="Arial" w:hAnsi="Arial" w:cs="Arial"/>
+          <w:sz w:val="24"/>
+          <w:szCs w:val="24"/>
+        </w:rPr>
+        <w:tab/>
+        <w:t>Une fois la partie lancée, chaque joueur est libre de placer une unité selon son argent disponible </w:t>
+      </w:r>
+      <w:r>
+        <w:rPr>
+          <w:rFonts w:ascii="Arial" w:hAnsi="Arial" w:cs="Arial"/>
+          <w:sz w:val="24"/>
+          <w:szCs w:val="24"/>
+        </w:rPr>
+        <w:t>(</w:t>
+      </w:r>
+      <w:r>
+        <w:rPr>
+          <w:rFonts w:ascii="Arial" w:hAnsi="Arial" w:cs="Arial"/>
+          <w:sz w:val="24"/>
+          <w:szCs w:val="24"/>
+        </w:rPr>
+        <w:t>fantassin : « f »</w:t>
+      </w:r>
+      <w:r>
+        <w:rPr>
+          <w:rFonts w:ascii="Arial" w:hAnsi="Arial" w:cs="Arial"/>
+          <w:sz w:val="24"/>
+          <w:szCs w:val="24"/>
+        </w:rPr>
+        <w:t>, archer : « a »</w:t>
+      </w:r>
+      <w:r>
+        <w:rPr>
+          <w:rFonts w:ascii="Arial" w:hAnsi="Arial" w:cs="Arial"/>
+          <w:sz w:val="24"/>
+          <w:szCs w:val="24"/>
+        </w:rPr>
+        <w:t>, catapulte : « c »).</w:t>
+      </w:r>
+    </w:p>
+    <w:p>
+      <w:pPr>
+        <w:spacing w:after="0"/>
+        <w:jc w:val="both"/>
+        <w:rPr>
+          <w:rFonts w:ascii="Arial" w:hAnsi="Arial" w:cs="Arial"/>
+          <w:sz w:val="24"/>
+          <w:szCs w:val="24"/>
+        </w:rPr>
+      </w:pPr>
+      <w:r>
+        <w:rPr>
+          <w:rFonts w:ascii="Arial" w:hAnsi="Arial" w:cs="Arial"/>
+          <w:sz w:val="24"/>
+          <w:szCs w:val="24"/>
+        </w:rPr>
+        <w:t>Il a également l’opportunité de passer son tour (« p »)</w:t>
+      </w:r>
+      <w:r>
+        <w:rPr>
+          <w:rFonts w:ascii="Arial" w:hAnsi="Arial" w:cs="Arial"/>
+          <w:sz w:val="24"/>
+          <w:szCs w:val="24"/>
+        </w:rPr>
+        <w:t>.</w:t>
+      </w:r>
+    </w:p>
+    <w:p>
+      <w:pPr>
+        <w:spacing w:after="0"/>
+        <w:jc w:val="both"/>
+        <w:rPr>
+          <w:rFonts w:ascii="Arial" w:hAnsi="Arial" w:cs="Arial"/>
+          <w:sz w:val="24"/>
+          <w:szCs w:val="24"/>
+        </w:rPr>
+      </w:pPr>
+    </w:p>
+    <w:p>
+      <w:pPr>
+        <w:spacing w:after="0"/>
+        <w:jc w:val="both"/>
+        <w:rPr>
+          <w:rFonts w:ascii="Arial" w:hAnsi="Arial" w:cs="Arial"/>
+          <w:sz w:val="24"/>
+          <w:szCs w:val="24"/>
+        </w:rPr>
+      </w:pPr>
+      <w:r>
+        <w:rPr>
+          <w:rFonts w:ascii="Arial" w:hAnsi="Arial" w:cs="Arial"/>
+          <w:sz w:val="24"/>
+          <w:szCs w:val="24"/>
+        </w:rPr>
+        <w:t>Une fois la partie terminé</w:t>
+      </w:r>
+      <w:r>
+        <w:rPr>
+          <w:rFonts w:ascii="Arial" w:hAnsi="Arial" w:cs="Arial"/>
+          <w:sz w:val="24"/>
+          <w:szCs w:val="24"/>
+        </w:rPr>
+        <w:t xml:space="preserve"> </w:t>
+      </w:r>
+      <w:r>
+        <w:rPr>
+          <w:rFonts w:ascii="Arial" w:hAnsi="Arial" w:cs="Arial"/>
+          <w:sz w:val="24"/>
+          <w:szCs w:val="24"/>
+        </w:rPr>
+        <w:t>le joueur</w:t>
+      </w:r>
+      <w:r>
+        <w:rPr>
+          <w:rFonts w:ascii="Arial" w:hAnsi="Arial" w:cs="Arial"/>
+          <w:sz w:val="24"/>
+          <w:szCs w:val="24"/>
+        </w:rPr>
+        <w:t xml:space="preserve"> </w:t>
+      </w:r>
+      <w:r>
+        <w:rPr>
+          <w:rFonts w:ascii="Arial" w:hAnsi="Arial" w:cs="Arial"/>
+          <w:sz w:val="24"/>
+          <w:szCs w:val="24"/>
+        </w:rPr>
+        <w:t>a</w:t>
+      </w:r>
+      <w:r>
+        <w:rPr>
+          <w:rFonts w:ascii="Arial" w:hAnsi="Arial" w:cs="Arial"/>
+          <w:sz w:val="24"/>
+          <w:szCs w:val="24"/>
+        </w:rPr>
+        <w:t xml:space="preserve"> l’occasion de</w:t>
+      </w:r>
+      <w:r>
+        <w:rPr>
+          <w:rFonts w:ascii="Arial" w:hAnsi="Arial" w:cs="Arial"/>
+          <w:sz w:val="24"/>
+          <w:szCs w:val="24"/>
+        </w:rPr>
+        <w:t xml:space="preserve"> là</w:t>
+      </w:r>
+      <w:r>
+        <w:rPr>
+          <w:rFonts w:ascii="Arial" w:hAnsi="Arial" w:cs="Arial"/>
+          <w:sz w:val="24"/>
+          <w:szCs w:val="24"/>
+        </w:rPr>
+        <w:t xml:space="preserve"> sauvegarder</w:t>
+      </w:r>
+      <w:r>
+        <w:rPr>
+          <w:rFonts w:ascii="Arial" w:hAnsi="Arial" w:cs="Arial"/>
+          <w:sz w:val="24"/>
+          <w:szCs w:val="24"/>
+        </w:rPr>
+        <w:t xml:space="preserve"> s’il</w:t>
+      </w:r>
+      <w:r>
+        <w:rPr>
+          <w:rFonts w:ascii="Arial" w:hAnsi="Arial" w:cs="Arial"/>
+          <w:sz w:val="24"/>
+          <w:szCs w:val="24"/>
+        </w:rPr>
+        <w:t xml:space="preserve"> </w:t>
+      </w:r>
+      <w:r>
+        <w:rPr>
+          <w:rFonts w:ascii="Arial" w:hAnsi="Arial" w:cs="Arial"/>
+          <w:sz w:val="24"/>
+          <w:szCs w:val="24"/>
+        </w:rPr>
+        <w:t>l’a</w:t>
+      </w:r>
+      <w:r>
+        <w:rPr>
+          <w:rFonts w:ascii="Arial" w:hAnsi="Arial" w:cs="Arial"/>
+          <w:sz w:val="24"/>
+          <w:szCs w:val="24"/>
+        </w:rPr>
+        <w:t xml:space="preserve"> interrompu</w:t>
+      </w:r>
+      <w:r>
+        <w:rPr>
+          <w:rFonts w:ascii="Arial" w:hAnsi="Arial" w:cs="Arial"/>
+          <w:sz w:val="24"/>
+          <w:szCs w:val="24"/>
+        </w:rPr>
+        <w:t>.</w:t>
+      </w:r>
+    </w:p>
+    <w:p>
+      <w:pPr>
+        <w:spacing w:before="240" w:after="0"/>
+        <w:ind w:left="60"/>
+        <w:jc w:val="both"/>
+        <w:rPr>
+          <w:rFonts w:ascii="Arial" w:hAnsi="Arial" w:cs="Arial"/>
+          <w:sz w:val="24"/>
+          <w:szCs w:val="24"/>
+        </w:rPr>
+      </w:pPr>
     </w:p>
     <w:p>
       <w:pPr>
@@ -239,6 +556,8 @@
           <w:ilvl w:val="0"/>
           <w:numId w:val="1"/>
         </w:numPr>
+        <w:spacing w:before="240"/>
+        <w:jc w:val="both"/>
         <w:rPr>
           <w:rFonts w:ascii="Arial" w:hAnsi="Arial" w:cs="Arial"/>
           <w:b/>
@@ -290,6 +609,8 @@
     </w:p>
     <w:p>
       <w:pPr>
+        <w:ind w:firstLine="360"/>
+        <w:jc w:val="both"/>
         <w:rPr>
           <w:rFonts w:ascii="Arial" w:hAnsi="Arial" w:cs="Arial"/>
         </w:rPr>
@@ -304,117 +625,462 @@
         <w:rPr>
           <w:rFonts w:ascii="Arial" w:hAnsi="Arial" w:cs="Arial"/>
         </w:rPr>
-        <w:t xml:space="preserve">ficulté de sont </w:t>
-      </w:r>
-    </w:p>
-    <w:p>
-      <w:pPr>
-        <w:rPr>
-          <w:rFonts w:ascii="Arial" w:hAnsi="Arial" w:cs="Arial"/>
-        </w:rPr>
-      </w:pPr>
+        <w:t>ficulté</w:t>
+      </w:r>
+      <w:r>
+        <w:rPr>
+          <w:rFonts w:ascii="Arial" w:hAnsi="Arial" w:cs="Arial"/>
+        </w:rPr>
+        <w:t>s</w:t>
+      </w:r>
+      <w:r>
+        <w:rPr>
+          <w:rFonts w:ascii="Arial" w:hAnsi="Arial" w:cs="Arial"/>
+        </w:rPr>
+        <w:t xml:space="preserve"> </w:t>
+      </w:r>
+      <w:r>
+        <w:rPr>
+          <w:rFonts w:ascii="Arial" w:hAnsi="Arial" w:cs="Arial"/>
+        </w:rPr>
+        <w:t>se</w:t>
+      </w:r>
+      <w:r>
+        <w:rPr>
+          <w:rFonts w:ascii="Arial" w:hAnsi="Arial" w:cs="Arial"/>
+        </w:rPr>
+        <w:t xml:space="preserve"> sont</w:t>
+      </w:r>
+      <w:r>
+        <w:rPr>
+          <w:rFonts w:ascii="Arial" w:hAnsi="Arial" w:cs="Arial"/>
+        </w:rPr>
+        <w:t xml:space="preserve"> présentés lors de ce projet.</w:t>
+      </w:r>
+      <w:r>
+        <w:rPr>
+          <w:rFonts w:ascii="Arial" w:hAnsi="Arial" w:cs="Arial"/>
+        </w:rPr>
+        <w:t xml:space="preserve"> </w:t>
+      </w:r>
+    </w:p>
+    <w:p>
+      <w:pPr>
+        <w:spacing w:after="0"/>
+        <w:jc w:val="both"/>
+        <w:rPr>
+          <w:rFonts w:ascii="Arial" w:hAnsi="Arial" w:cs="Arial"/>
+          <w:b/>
+          <w:bCs/>
+        </w:rPr>
+      </w:pPr>
+      <w:r>
+        <w:rPr>
+          <w:rFonts w:ascii="Arial" w:hAnsi="Arial" w:cs="Arial"/>
+          <w:b/>
+          <w:bCs/>
+        </w:rPr>
+        <w:t xml:space="preserve">Switch case impossible : </w:t>
+      </w:r>
+    </w:p>
+    <w:p>
+      <w:pPr>
+        <w:ind w:firstLine="360"/>
+        <w:jc w:val="both"/>
+        <w:rPr>
+          <w:rFonts w:ascii="Arial" w:hAnsi="Arial" w:cs="Arial"/>
+        </w:rPr>
+      </w:pPr>
+      <w:r>
+        <w:rPr>
+          <w:rFonts w:ascii="Arial" w:hAnsi="Arial" w:cs="Arial"/>
+        </w:rPr>
+        <w:t xml:space="preserve">Pour une raison que je n’ai pas réussi à déterminé, je me suis retrouvée dans l’incapacité d’effectuer un </w:t>
+      </w:r>
       <w:r>
         <w:rPr>
           <w:rFonts w:ascii="Arial" w:hAnsi="Arial" w:cs="Arial"/>
         </w:rPr>
         <w:t>switch</w:t>
       </w:r>
-    </w:p>
-    <w:p/>
-    <w:p>
-      <w:r>
-        <w:rPr>
-          <w:noProof/>
+      <w:r>
+        <w:rPr>
+          <w:rFonts w:ascii="Arial" w:hAnsi="Arial" w:cs="Arial"/>
+        </w:rPr>
+        <w:t xml:space="preserve"> case.</w:t>
+      </w:r>
+    </w:p>
+    <w:p>
+      <w:pPr>
+        <w:spacing w:after="0"/>
+        <w:jc w:val="both"/>
+        <w:rPr>
+          <w:rFonts w:ascii="Arial" w:hAnsi="Arial" w:cs="Arial"/>
+          <w:b/>
+          <w:bCs/>
+        </w:rPr>
+      </w:pPr>
+      <w:r>
+        <w:rPr>
+          <w:rFonts w:ascii="Arial" w:hAnsi="Arial" w:cs="Arial"/>
+          <w:b/>
+          <w:bCs/>
+          <w:sz w:val="24"/>
+          <w:szCs w:val="24"/>
+        </w:rPr>
+        <w:t>Parcours</w:t>
+      </w:r>
+      <w:r>
+        <w:rPr>
+          <w:rFonts w:ascii="Arial" w:hAnsi="Arial" w:cs="Arial"/>
+          <w:b/>
+          <w:bCs/>
+          <w:sz w:val="24"/>
+          <w:szCs w:val="24"/>
+        </w:rPr>
+        <w:t xml:space="preserve"> du Terrain</w:t>
+      </w:r>
+      <w:r>
+        <w:rPr>
+          <w:rFonts w:ascii="Arial" w:hAnsi="Arial" w:cs="Arial"/>
+          <w:b/>
+          <w:bCs/>
+          <w:sz w:val="24"/>
+          <w:szCs w:val="24"/>
+        </w:rPr>
+        <w:t xml:space="preserve"> à revoir :</w:t>
+      </w:r>
+    </w:p>
+    <w:p>
+      <w:pPr>
+        <w:ind w:firstLine="360"/>
+        <w:jc w:val="both"/>
+        <w:rPr>
+          <w:rFonts w:ascii="Arial" w:hAnsi="Arial" w:cs="Arial"/>
+          <w:sz w:val="24"/>
+          <w:szCs w:val="24"/>
+        </w:rPr>
+      </w:pPr>
+      <w:r>
+        <w:rPr>
+          <w:rFonts w:ascii="Arial" w:hAnsi="Arial" w:cs="Arial"/>
+          <w:sz w:val="24"/>
+          <w:szCs w:val="24"/>
+        </w:rPr>
+        <w:t xml:space="preserve">Les techniques de parcours du Terrain sont réellement à revoir. </w:t>
+      </w:r>
+      <w:r>
+        <w:rPr>
+          <w:rFonts w:ascii="Arial" w:hAnsi="Arial" w:cs="Arial"/>
+          <w:sz w:val="24"/>
+          <w:szCs w:val="24"/>
+        </w:rPr>
+        <w:t>Bien que j’aie</w:t>
+      </w:r>
+      <w:r>
+        <w:rPr>
+          <w:rFonts w:ascii="Arial" w:hAnsi="Arial" w:cs="Arial"/>
+          <w:sz w:val="24"/>
+          <w:szCs w:val="24"/>
+        </w:rPr>
+        <w:t xml:space="preserve"> tenté au maximum d’y éviter la duplication de code</w:t>
+      </w:r>
+      <w:r>
+        <w:rPr>
+          <w:rFonts w:ascii="Arial" w:hAnsi="Arial" w:cs="Arial"/>
+          <w:sz w:val="24"/>
+          <w:szCs w:val="24"/>
+        </w:rPr>
+        <w:t>, j</w:t>
+      </w:r>
+      <w:r>
+        <w:rPr>
+          <w:rFonts w:ascii="Arial" w:hAnsi="Arial" w:cs="Arial"/>
+          <w:sz w:val="24"/>
+          <w:szCs w:val="24"/>
+        </w:rPr>
+        <w:t xml:space="preserve">’aurais </w:t>
+      </w:r>
+      <w:r>
+        <w:rPr>
+          <w:rFonts w:ascii="Arial" w:hAnsi="Arial" w:cs="Arial"/>
+          <w:sz w:val="24"/>
+          <w:szCs w:val="24"/>
+        </w:rPr>
+        <w:t>vraiment</w:t>
+      </w:r>
+      <w:r>
+        <w:rPr>
+          <w:rFonts w:ascii="Arial" w:hAnsi="Arial" w:cs="Arial"/>
+          <w:sz w:val="24"/>
+          <w:szCs w:val="24"/>
+        </w:rPr>
+        <w:t xml:space="preserve"> </w:t>
+      </w:r>
+      <w:r>
+        <w:rPr>
+          <w:rFonts w:ascii="Arial" w:hAnsi="Arial" w:cs="Arial"/>
+          <w:sz w:val="24"/>
+          <w:szCs w:val="24"/>
+        </w:rPr>
+        <w:t>apprécié pouvoir passer plus de temps sur ce projet pour trouver une meilleure méthode (peut-être à base de fonction anonyme).</w:t>
+      </w:r>
+    </w:p>
+    <w:p>
+      <w:pPr>
+        <w:spacing w:after="0"/>
+        <w:jc w:val="both"/>
+        <w:rPr>
+          <w:rFonts w:ascii="Arial" w:hAnsi="Arial" w:cs="Arial"/>
+          <w:b/>
+          <w:bCs/>
+          <w:sz w:val="24"/>
+          <w:szCs w:val="24"/>
+        </w:rPr>
+      </w:pPr>
+      <w:r>
+        <w:rPr>
+          <w:rFonts w:ascii="Arial" w:hAnsi="Arial" w:cs="Arial"/>
+          <w:b/>
+          <w:bCs/>
+          <w:sz w:val="24"/>
+          <w:szCs w:val="24"/>
+        </w:rPr>
+        <w:t>Sur vérification :</w:t>
+      </w:r>
+    </w:p>
+    <w:p>
+      <w:pPr>
+        <w:ind w:firstLine="360"/>
+        <w:jc w:val="both"/>
+        <w:rPr>
+          <w:rFonts w:ascii="Arial" w:hAnsi="Arial" w:cs="Arial"/>
+          <w:sz w:val="24"/>
+          <w:szCs w:val="24"/>
+        </w:rPr>
+      </w:pPr>
+      <w:r>
+        <w:rPr>
+          <w:rFonts w:ascii="Arial" w:hAnsi="Arial" w:cs="Arial"/>
+          <w:sz w:val="24"/>
+          <w:szCs w:val="24"/>
+        </w:rPr>
+        <w:t>Certaines vérifications</w:t>
+      </w:r>
+      <w:r>
+        <w:rPr>
+          <w:rFonts w:ascii="Arial" w:hAnsi="Arial" w:cs="Arial"/>
+          <w:sz w:val="24"/>
+          <w:szCs w:val="24"/>
+        </w:rPr>
+        <w:t xml:space="preserve"> de pointeur non nul </w:t>
+      </w:r>
+      <w:r>
+        <w:rPr>
+          <w:rFonts w:ascii="Arial" w:hAnsi="Arial" w:cs="Arial"/>
+          <w:sz w:val="24"/>
+          <w:szCs w:val="24"/>
+        </w:rPr>
+        <w:t>sont effectu</w:t>
+      </w:r>
+      <w:r>
+        <w:rPr>
+          <w:rFonts w:ascii="Arial" w:hAnsi="Arial" w:cs="Arial"/>
+          <w:sz w:val="24"/>
+          <w:szCs w:val="24"/>
+        </w:rPr>
+        <w:t>és</w:t>
+      </w:r>
+      <w:r>
+        <w:rPr>
+          <w:rFonts w:ascii="Arial" w:hAnsi="Arial" w:cs="Arial"/>
+          <w:sz w:val="24"/>
+          <w:szCs w:val="24"/>
+        </w:rPr>
+        <w:t xml:space="preserve"> à plusieurs endroits dans mon programme, elles ne sont </w:t>
+      </w:r>
+      <w:r>
+        <w:rPr>
+          <w:rFonts w:ascii="Arial" w:hAnsi="Arial" w:cs="Arial"/>
+          <w:sz w:val="24"/>
+          <w:szCs w:val="24"/>
+        </w:rPr>
+        <w:t xml:space="preserve">pas </w:t>
+      </w:r>
+      <w:r>
+        <w:rPr>
+          <w:rFonts w:ascii="Arial" w:hAnsi="Arial" w:cs="Arial"/>
+          <w:sz w:val="24"/>
+          <w:szCs w:val="24"/>
+        </w:rPr>
+        <w:t>nécessairement toutes utile</w:t>
+      </w:r>
+      <w:r>
+        <w:rPr>
+          <w:rFonts w:ascii="Arial" w:hAnsi="Arial" w:cs="Arial"/>
+          <w:sz w:val="24"/>
+          <w:szCs w:val="24"/>
+        </w:rPr>
+        <w:t>s</w:t>
+      </w:r>
+      <w:r>
+        <w:rPr>
+          <w:rFonts w:ascii="Arial" w:hAnsi="Arial" w:cs="Arial"/>
+          <w:sz w:val="24"/>
+          <w:szCs w:val="24"/>
+        </w:rPr>
+        <w:t xml:space="preserve"> m</w:t>
+      </w:r>
+      <w:r>
+        <w:rPr>
+          <w:rFonts w:ascii="Arial" w:hAnsi="Arial" w:cs="Arial"/>
+          <w:sz w:val="24"/>
+          <w:szCs w:val="24"/>
+        </w:rPr>
+        <w:t>ême s</w:t>
+      </w:r>
+      <w:r>
+        <w:rPr>
+          <w:rFonts w:ascii="Arial" w:hAnsi="Arial" w:cs="Arial"/>
+          <w:sz w:val="24"/>
+          <w:szCs w:val="24"/>
+        </w:rPr>
+        <w:t xml:space="preserve">i </w:t>
+      </w:r>
+      <w:r>
+        <w:rPr>
+          <w:rFonts w:ascii="Arial" w:hAnsi="Arial" w:cs="Arial"/>
+          <w:sz w:val="24"/>
+          <w:szCs w:val="24"/>
+        </w:rPr>
+        <w:t>elles protège</w:t>
+      </w:r>
+      <w:r>
+        <w:rPr>
+          <w:rFonts w:ascii="Arial" w:hAnsi="Arial" w:cs="Arial"/>
+          <w:sz w:val="24"/>
+          <w:szCs w:val="24"/>
+        </w:rPr>
+        <w:t>nt</w:t>
+      </w:r>
+      <w:r>
+        <w:rPr>
+          <w:rFonts w:ascii="Arial" w:hAnsi="Arial" w:cs="Arial"/>
+          <w:sz w:val="24"/>
+          <w:szCs w:val="24"/>
+        </w:rPr>
+        <w:t xml:space="preserve"> le code</w:t>
+      </w:r>
+      <w:r>
+        <w:rPr>
+          <w:rFonts w:ascii="Arial" w:hAnsi="Arial" w:cs="Arial"/>
+          <w:sz w:val="24"/>
+          <w:szCs w:val="24"/>
+        </w:rPr>
+        <w:t>.</w:t>
+      </w:r>
+    </w:p>
+    <w:p>
+      <w:pPr>
+        <w:spacing w:after="0"/>
+        <w:jc w:val="both"/>
+        <w:rPr>
+          <w:rFonts w:ascii="Arial" w:hAnsi="Arial" w:cs="Arial"/>
+          <w:b/>
+          <w:bCs/>
+          <w:sz w:val="24"/>
+          <w:szCs w:val="24"/>
+        </w:rPr>
+      </w:pPr>
+      <w:r>
+        <w:rPr>
+          <w:rFonts w:ascii="Arial" w:hAnsi="Arial" w:cs="Arial"/>
+          <w:b/>
+          <w:bCs/>
+          <w:sz w:val="24"/>
+          <w:szCs w:val="24"/>
+        </w:rPr>
+        <w:t>Historique Terrain :</w:t>
+      </w:r>
+    </w:p>
+    <w:p>
+      <w:pPr>
+        <w:ind w:firstLine="360"/>
+        <w:jc w:val="both"/>
+        <w:rPr>
+          <w:rFonts w:ascii="Arial" w:hAnsi="Arial" w:cs="Arial"/>
+          <w:sz w:val="24"/>
+          <w:szCs w:val="24"/>
+        </w:rPr>
+      </w:pPr>
+      <w:r>
+        <w:rPr>
+          <w:rFonts w:ascii="Arial" w:hAnsi="Arial" w:cs="Arial"/>
+          <w:sz w:val="24"/>
+          <w:szCs w:val="24"/>
         </w:rPr>
         <w:lastRenderedPageBreak/>
-        <w:drawing>
-          <wp:inline distT="0" distB="0" distL="0" distR="0" wp14:anchorId="6B5B39C3" wp14:editId="07456880">
-            <wp:extent cx="5760720" cy="5397500"/>
-            <wp:effectExtent l="0" t="0" r="0" b="0"/>
-            <wp:docPr id="1" name="Image 1"/>
-            <wp:cNvGraphicFramePr>
-              <a:graphicFrameLocks xmlns:a="http://schemas.openxmlformats.org/drawingml/2006/main" noChangeAspect="1"/>
-            </wp:cNvGraphicFramePr>
-            <a:graphic xmlns:a="http://schemas.openxmlformats.org/drawingml/2006/main">
-              <a:graphicData uri="http://schemas.openxmlformats.org/drawingml/2006/picture">
-                <pic:pic xmlns:pic="http://schemas.openxmlformats.org/drawingml/2006/picture">
-                  <pic:nvPicPr>
-                    <pic:cNvPr id="1" name=""/>
-                    <pic:cNvPicPr/>
-                  </pic:nvPicPr>
-                  <pic:blipFill>
-                    <a:blip r:embed="rId5"/>
-                    <a:stretch>
-                      <a:fillRect/>
-                    </a:stretch>
-                  </pic:blipFill>
-                  <pic:spPr>
-                    <a:xfrm>
-                      <a:off x="0" y="0"/>
-                      <a:ext cx="5760720" cy="5397500"/>
-                    </a:xfrm>
-                    <a:prstGeom prst="rect">
-                      <a:avLst/>
-                    </a:prstGeom>
-                  </pic:spPr>
-                </pic:pic>
-              </a:graphicData>
-            </a:graphic>
-          </wp:inline>
-        </w:drawing>
-      </w:r>
-    </w:p>
-    <w:p>
-      <w:pPr>
-        <w:rPr>
-          <w:rFonts w:ascii="Arial" w:hAnsi="Arial" w:cs="Arial"/>
-          <w:sz w:val="24"/>
-          <w:szCs w:val="24"/>
-        </w:rPr>
-      </w:pPr>
-      <w:r>
-        <w:rPr>
-          <w:rFonts w:ascii="Arial" w:hAnsi="Arial" w:cs="Arial"/>
-          <w:sz w:val="24"/>
-          <w:szCs w:val="24"/>
-        </w:rPr>
-        <w:t>Les techniques de parcours du Terrain sont réellement à revoir. J’ai tenté au maximum d’y éviter la duplication de code mais</w:t>
-      </w:r>
-      <w:r>
-        <w:rPr>
-          <w:rFonts w:ascii="Arial" w:hAnsi="Arial" w:cs="Arial"/>
-          <w:sz w:val="24"/>
-          <w:szCs w:val="24"/>
-        </w:rPr>
-        <w:t xml:space="preserve"> j’aurais vraimenr</w:t>
-      </w:r>
-      <w:r>
-        <w:rPr>
-          <w:rFonts w:ascii="Arial" w:hAnsi="Arial" w:cs="Arial"/>
-          <w:sz w:val="24"/>
-          <w:szCs w:val="24"/>
-        </w:rPr>
-        <w:t xml:space="preserve">  </w:t>
-      </w:r>
-    </w:p>
-    <w:p>
-      <w:pPr>
-        <w:rPr>
-          <w:rFonts w:ascii="Arial" w:hAnsi="Arial" w:cs="Arial"/>
-          <w:sz w:val="24"/>
-          <w:szCs w:val="24"/>
-        </w:rPr>
-      </w:pPr>
-      <w:r>
-        <w:rPr>
-          <w:rFonts w:ascii="Arial" w:hAnsi="Arial" w:cs="Arial"/>
-          <w:sz w:val="24"/>
-          <w:szCs w:val="24"/>
-        </w:rPr>
-        <w:t>Je déplore de n’avoir pas pu passer de</w:t>
-      </w:r>
-    </w:p>
-    <w:p/>
+        <w:t>J’aurais aimé implémenter une système d’historique dans le Terrain qui stock les actions (achat) effectuer à un instant t. cela aiderais dans l’isolation de bug.</w:t>
+      </w:r>
+    </w:p>
+    <w:p>
+      <w:pPr>
+        <w:spacing w:after="0"/>
+        <w:jc w:val="both"/>
+        <w:rPr>
+          <w:rFonts w:ascii="Arial" w:hAnsi="Arial" w:cs="Arial"/>
+          <w:b/>
+          <w:bCs/>
+          <w:sz w:val="24"/>
+          <w:szCs w:val="24"/>
+        </w:rPr>
+      </w:pPr>
+      <w:r>
+        <w:rPr>
+          <w:rFonts w:ascii="Arial" w:hAnsi="Arial" w:cs="Arial"/>
+          <w:b/>
+          <w:bCs/>
+          <w:sz w:val="24"/>
+          <w:szCs w:val="24"/>
+        </w:rPr>
+        <w:t>Super-soldat :</w:t>
+      </w:r>
+    </w:p>
+    <w:p>
+      <w:pPr>
+        <w:jc w:val="both"/>
+        <w:rPr>
+          <w:rFonts w:ascii="Arial" w:hAnsi="Arial" w:cs="Arial"/>
+          <w:sz w:val="24"/>
+          <w:szCs w:val="24"/>
+        </w:rPr>
+      </w:pPr>
+      <w:r>
+        <w:rPr>
+          <w:rFonts w:ascii="Arial" w:hAnsi="Arial" w:cs="Arial"/>
+          <w:sz w:val="24"/>
+          <w:szCs w:val="24"/>
+        </w:rPr>
+        <w:tab/>
+        <w:t xml:space="preserve">Pour </w:t>
+      </w:r>
+      <w:r>
+        <w:rPr>
+          <w:rFonts w:ascii="Arial" w:hAnsi="Arial" w:cs="Arial"/>
+          <w:sz w:val="24"/>
+          <w:szCs w:val="24"/>
+        </w:rPr>
+        <w:t>une adaptabilité plus simple</w:t>
+      </w:r>
+      <w:r>
+        <w:rPr>
+          <w:rFonts w:ascii="Arial" w:hAnsi="Arial" w:cs="Arial"/>
+          <w:sz w:val="24"/>
+          <w:szCs w:val="24"/>
+        </w:rPr>
+        <w:t xml:space="preserve"> du code, j’aurais préféré prendre le temps de faire une classe à part pour super-soldat.</w:t>
+      </w:r>
+    </w:p>
     <w:sectPr>
       <w:pgSz w:w="11906" w:h="16838"/>
       <w:pgMar w:top="1417" w:right="1417" w:bottom="1417" w:left="1417" w:header="708" w:footer="708" w:gutter="0"/>
@@ -516,8 +1182,240 @@
       </w:pPr>
     </w:lvl>
   </w:abstractNum>
+  <w:abstractNum w:abstractNumId="1" w15:restartNumberingAfterBreak="0">
+    <w:nsid w:val="3FFB2E7A"/>
+    <w:multiLevelType w:val="hybridMultilevel"/>
+    <w:tmpl w:val="ACD25EC0"/>
+    <w:lvl w:ilvl="0" w:tplc="A5A4329A">
+      <w:start w:val="1"/>
+      <w:numFmt w:val="bullet"/>
+      <w:lvlText w:val="-"/>
+      <w:lvlJc w:val="left"/>
+      <w:pPr>
+        <w:ind w:left="420" w:hanging="360"/>
+      </w:pPr>
+      <w:rPr>
+        <w:rFonts w:ascii="Arial" w:eastAsiaTheme="minorHAnsi" w:hAnsi="Arial" w:cs="Arial" w:hint="default"/>
+      </w:rPr>
+    </w:lvl>
+    <w:lvl w:ilvl="1" w:tplc="040C0003" w:tentative="1">
+      <w:start w:val="1"/>
+      <w:numFmt w:val="bullet"/>
+      <w:lvlText w:val="o"/>
+      <w:lvlJc w:val="left"/>
+      <w:pPr>
+        <w:ind w:left="1140" w:hanging="360"/>
+      </w:pPr>
+      <w:rPr>
+        <w:rFonts w:ascii="Courier New" w:hAnsi="Courier New" w:cs="Courier New" w:hint="default"/>
+      </w:rPr>
+    </w:lvl>
+    <w:lvl w:ilvl="2" w:tplc="040C0005" w:tentative="1">
+      <w:start w:val="1"/>
+      <w:numFmt w:val="bullet"/>
+      <w:lvlText w:val=""/>
+      <w:lvlJc w:val="left"/>
+      <w:pPr>
+        <w:ind w:left="1860" w:hanging="360"/>
+      </w:pPr>
+      <w:rPr>
+        <w:rFonts w:ascii="Wingdings" w:hAnsi="Wingdings" w:hint="default"/>
+      </w:rPr>
+    </w:lvl>
+    <w:lvl w:ilvl="3" w:tplc="040C0001" w:tentative="1">
+      <w:start w:val="1"/>
+      <w:numFmt w:val="bullet"/>
+      <w:lvlText w:val=""/>
+      <w:lvlJc w:val="left"/>
+      <w:pPr>
+        <w:ind w:left="2580" w:hanging="360"/>
+      </w:pPr>
+      <w:rPr>
+        <w:rFonts w:ascii="Symbol" w:hAnsi="Symbol" w:hint="default"/>
+      </w:rPr>
+    </w:lvl>
+    <w:lvl w:ilvl="4" w:tplc="040C0003" w:tentative="1">
+      <w:start w:val="1"/>
+      <w:numFmt w:val="bullet"/>
+      <w:lvlText w:val="o"/>
+      <w:lvlJc w:val="left"/>
+      <w:pPr>
+        <w:ind w:left="3300" w:hanging="360"/>
+      </w:pPr>
+      <w:rPr>
+        <w:rFonts w:ascii="Courier New" w:hAnsi="Courier New" w:cs="Courier New" w:hint="default"/>
+      </w:rPr>
+    </w:lvl>
+    <w:lvl w:ilvl="5" w:tplc="040C0005" w:tentative="1">
+      <w:start w:val="1"/>
+      <w:numFmt w:val="bullet"/>
+      <w:lvlText w:val=""/>
+      <w:lvlJc w:val="left"/>
+      <w:pPr>
+        <w:ind w:left="4020" w:hanging="360"/>
+      </w:pPr>
+      <w:rPr>
+        <w:rFonts w:ascii="Wingdings" w:hAnsi="Wingdings" w:hint="default"/>
+      </w:rPr>
+    </w:lvl>
+    <w:lvl w:ilvl="6" w:tplc="040C0001" w:tentative="1">
+      <w:start w:val="1"/>
+      <w:numFmt w:val="bullet"/>
+      <w:lvlText w:val=""/>
+      <w:lvlJc w:val="left"/>
+      <w:pPr>
+        <w:ind w:left="4740" w:hanging="360"/>
+      </w:pPr>
+      <w:rPr>
+        <w:rFonts w:ascii="Symbol" w:hAnsi="Symbol" w:hint="default"/>
+      </w:rPr>
+    </w:lvl>
+    <w:lvl w:ilvl="7" w:tplc="040C0003" w:tentative="1">
+      <w:start w:val="1"/>
+      <w:numFmt w:val="bullet"/>
+      <w:lvlText w:val="o"/>
+      <w:lvlJc w:val="left"/>
+      <w:pPr>
+        <w:ind w:left="5460" w:hanging="360"/>
+      </w:pPr>
+      <w:rPr>
+        <w:rFonts w:ascii="Courier New" w:hAnsi="Courier New" w:cs="Courier New" w:hint="default"/>
+      </w:rPr>
+    </w:lvl>
+    <w:lvl w:ilvl="8" w:tplc="040C0005" w:tentative="1">
+      <w:start w:val="1"/>
+      <w:numFmt w:val="bullet"/>
+      <w:lvlText w:val=""/>
+      <w:lvlJc w:val="left"/>
+      <w:pPr>
+        <w:ind w:left="6180" w:hanging="360"/>
+      </w:pPr>
+      <w:rPr>
+        <w:rFonts w:ascii="Wingdings" w:hAnsi="Wingdings" w:hint="default"/>
+      </w:rPr>
+    </w:lvl>
+  </w:abstractNum>
+  <w:abstractNum w:abstractNumId="2" w15:restartNumberingAfterBreak="0">
+    <w:nsid w:val="795E4FD4"/>
+    <w:multiLevelType w:val="hybridMultilevel"/>
+    <w:tmpl w:val="C756A2B8"/>
+    <w:lvl w:ilvl="0" w:tplc="226C07AC">
+      <w:start w:val="1"/>
+      <w:numFmt w:val="bullet"/>
+      <w:lvlText w:val="-"/>
+      <w:lvlJc w:val="left"/>
+      <w:pPr>
+        <w:ind w:left="420" w:hanging="360"/>
+      </w:pPr>
+      <w:rPr>
+        <w:rFonts w:ascii="Arial" w:eastAsiaTheme="minorHAnsi" w:hAnsi="Arial" w:cs="Arial" w:hint="default"/>
+      </w:rPr>
+    </w:lvl>
+    <w:lvl w:ilvl="1" w:tplc="040C0003" w:tentative="1">
+      <w:start w:val="1"/>
+      <w:numFmt w:val="bullet"/>
+      <w:lvlText w:val="o"/>
+      <w:lvlJc w:val="left"/>
+      <w:pPr>
+        <w:ind w:left="1140" w:hanging="360"/>
+      </w:pPr>
+      <w:rPr>
+        <w:rFonts w:ascii="Courier New" w:hAnsi="Courier New" w:cs="Courier New" w:hint="default"/>
+      </w:rPr>
+    </w:lvl>
+    <w:lvl w:ilvl="2" w:tplc="040C0005" w:tentative="1">
+      <w:start w:val="1"/>
+      <w:numFmt w:val="bullet"/>
+      <w:lvlText w:val=""/>
+      <w:lvlJc w:val="left"/>
+      <w:pPr>
+        <w:ind w:left="1860" w:hanging="360"/>
+      </w:pPr>
+      <w:rPr>
+        <w:rFonts w:ascii="Wingdings" w:hAnsi="Wingdings" w:hint="default"/>
+      </w:rPr>
+    </w:lvl>
+    <w:lvl w:ilvl="3" w:tplc="040C0001" w:tentative="1">
+      <w:start w:val="1"/>
+      <w:numFmt w:val="bullet"/>
+      <w:lvlText w:val=""/>
+      <w:lvlJc w:val="left"/>
+      <w:pPr>
+        <w:ind w:left="2580" w:hanging="360"/>
+      </w:pPr>
+      <w:rPr>
+        <w:rFonts w:ascii="Symbol" w:hAnsi="Symbol" w:hint="default"/>
+      </w:rPr>
+    </w:lvl>
+    <w:lvl w:ilvl="4" w:tplc="040C0003" w:tentative="1">
+      <w:start w:val="1"/>
+      <w:numFmt w:val="bullet"/>
+      <w:lvlText w:val="o"/>
+      <w:lvlJc w:val="left"/>
+      <w:pPr>
+        <w:ind w:left="3300" w:hanging="360"/>
+      </w:pPr>
+      <w:rPr>
+        <w:rFonts w:ascii="Courier New" w:hAnsi="Courier New" w:cs="Courier New" w:hint="default"/>
+      </w:rPr>
+    </w:lvl>
+    <w:lvl w:ilvl="5" w:tplc="040C0005" w:tentative="1">
+      <w:start w:val="1"/>
+      <w:numFmt w:val="bullet"/>
+      <w:lvlText w:val=""/>
+      <w:lvlJc w:val="left"/>
+      <w:pPr>
+        <w:ind w:left="4020" w:hanging="360"/>
+      </w:pPr>
+      <w:rPr>
+        <w:rFonts w:ascii="Wingdings" w:hAnsi="Wingdings" w:hint="default"/>
+      </w:rPr>
+    </w:lvl>
+    <w:lvl w:ilvl="6" w:tplc="040C0001" w:tentative="1">
+      <w:start w:val="1"/>
+      <w:numFmt w:val="bullet"/>
+      <w:lvlText w:val=""/>
+      <w:lvlJc w:val="left"/>
+      <w:pPr>
+        <w:ind w:left="4740" w:hanging="360"/>
+      </w:pPr>
+      <w:rPr>
+        <w:rFonts w:ascii="Symbol" w:hAnsi="Symbol" w:hint="default"/>
+      </w:rPr>
+    </w:lvl>
+    <w:lvl w:ilvl="7" w:tplc="040C0003" w:tentative="1">
+      <w:start w:val="1"/>
+      <w:numFmt w:val="bullet"/>
+      <w:lvlText w:val="o"/>
+      <w:lvlJc w:val="left"/>
+      <w:pPr>
+        <w:ind w:left="5460" w:hanging="360"/>
+      </w:pPr>
+      <w:rPr>
+        <w:rFonts w:ascii="Courier New" w:hAnsi="Courier New" w:cs="Courier New" w:hint="default"/>
+      </w:rPr>
+    </w:lvl>
+    <w:lvl w:ilvl="8" w:tplc="040C0005" w:tentative="1">
+      <w:start w:val="1"/>
+      <w:numFmt w:val="bullet"/>
+      <w:lvlText w:val=""/>
+      <w:lvlJc w:val="left"/>
+      <w:pPr>
+        <w:ind w:left="6180" w:hanging="360"/>
+      </w:pPr>
+      <w:rPr>
+        <w:rFonts w:ascii="Wingdings" w:hAnsi="Wingdings" w:hint="default"/>
+      </w:rPr>
+    </w:lvl>
+  </w:abstractNum>
   <w:num w:numId="1">
     <w:abstractNumId w:val="0"/>
+  </w:num>
+  <w:num w:numId="2">
+    <w:abstractNumId w:val="1"/>
+  </w:num>
+  <w:num w:numId="3">
+    <w:abstractNumId w:val="2"/>
   </w:num>
 </w:numbering>
 </file>

</xml_diff>

<commit_message>
wallah reste plus que save
</commit_message>
<xml_diff>
--- a/CR.docx
+++ b/CR.docx
@@ -202,63 +202,7 @@
           <w:sz w:val="24"/>
           <w:szCs w:val="24"/>
         </w:rPr>
-        <w:t>Ce</w:t>
-      </w:r>
-      <w:r>
-        <w:rPr>
-          <w:rFonts w:ascii="Arial" w:hAnsi="Arial" w:cs="Arial"/>
-          <w:sz w:val="24"/>
-          <w:szCs w:val="24"/>
-        </w:rPr>
-        <w:t xml:space="preserve"> projet</w:t>
-      </w:r>
-      <w:r>
-        <w:rPr>
-          <w:rFonts w:ascii="Arial" w:hAnsi="Arial" w:cs="Arial"/>
-          <w:sz w:val="24"/>
-          <w:szCs w:val="24"/>
-        </w:rPr>
-        <w:t xml:space="preserve"> a pour but</w:t>
-      </w:r>
-      <w:r>
-        <w:rPr>
-          <w:rFonts w:ascii="Arial" w:hAnsi="Arial" w:cs="Arial"/>
-          <w:sz w:val="24"/>
-          <w:szCs w:val="24"/>
-        </w:rPr>
-        <w:t xml:space="preserve"> de concevoir et implémenter un mini-jeu sur console. Ce jeu est</w:t>
-      </w:r>
-      <w:r>
-        <w:rPr>
-          <w:rFonts w:ascii="Arial" w:hAnsi="Arial" w:cs="Arial"/>
-          <w:sz w:val="24"/>
-          <w:szCs w:val="24"/>
-        </w:rPr>
-        <w:t xml:space="preserve"> </w:t>
-      </w:r>
-      <w:r>
-        <w:rPr>
-          <w:rFonts w:ascii="Arial" w:hAnsi="Arial" w:cs="Arial"/>
-          <w:sz w:val="24"/>
-          <w:szCs w:val="24"/>
-        </w:rPr>
-        <w:t>inspiré de Age of War</w:t>
-      </w:r>
-      <w:r>
-        <w:rPr>
-          <w:rFonts w:ascii="Arial" w:hAnsi="Arial" w:cs="Arial"/>
-          <w:sz w:val="24"/>
-          <w:szCs w:val="24"/>
-        </w:rPr>
-        <w:t>.</w:t>
-      </w:r>
-      <w:r>
-        <w:rPr>
-          <w:rFonts w:ascii="Arial" w:hAnsi="Arial" w:cs="Arial"/>
-          <w:sz w:val="24"/>
-          <w:szCs w:val="24"/>
-        </w:rPr>
-        <w:t xml:space="preserve"> </w:t>
+        <w:t xml:space="preserve">Ce projet a pour but de concevoir et implémenter un mini-jeu sur console. Ce jeu est inspiré de Age of War. </w:t>
       </w:r>
       <w:r>
         <w:rPr>
@@ -267,43 +211,7 @@
           <w:sz w:val="24"/>
           <w:szCs w:val="24"/>
         </w:rPr>
-        <w:t>Nous développerons ici</w:t>
-      </w:r>
-      <w:r>
-        <w:rPr>
-          <w:rFonts w:ascii="Arial" w:hAnsi="Arial" w:cs="Arial"/>
-          <w:color w:val="FFFFFF" w:themeColor="background1"/>
-          <w:sz w:val="24"/>
-          <w:szCs w:val="24"/>
-        </w:rPr>
-        <w:t xml:space="preserve"> </w:t>
-      </w:r>
-      <w:r>
-        <w:rPr>
-          <w:rFonts w:ascii="Arial" w:hAnsi="Arial" w:cs="Arial"/>
-          <w:color w:val="FFFFFF" w:themeColor="background1"/>
-          <w:sz w:val="24"/>
-          <w:szCs w:val="24"/>
-        </w:rPr>
-        <w:t>une adaptation de ce jeu avec un mode "humain" contre "humain" et un mode "humain"</w:t>
-      </w:r>
-      <w:r>
-        <w:rPr>
-          <w:rFonts w:ascii="Arial" w:hAnsi="Arial" w:cs="Arial"/>
-          <w:color w:val="FFFFFF" w:themeColor="background1"/>
-          <w:sz w:val="24"/>
-          <w:szCs w:val="24"/>
-        </w:rPr>
-        <w:t xml:space="preserve"> </w:t>
-      </w:r>
-      <w:r>
-        <w:rPr>
-          <w:rFonts w:ascii="Arial" w:hAnsi="Arial" w:cs="Arial"/>
-          <w:color w:val="FFFFFF" w:themeColor="background1"/>
-          <w:sz w:val="24"/>
-          <w:szCs w:val="24"/>
-        </w:rPr>
-        <w:t>contre "IA", en tour par tour.</w:t>
+        <w:t>Nous développerons ici une adaptation de ce jeu avec un mode "humain" contre "humain" et un mode "humain" contre "IA", en tour par tour.</w:t>
       </w:r>
     </w:p>
     <w:p>
@@ -344,7 +252,7 @@
                     <pic:cNvPicPr/>
                   </pic:nvPicPr>
                   <pic:blipFill rotWithShape="1">
-                    <a:blip r:embed="rId6"/>
+                    <a:blip r:embed="rId8"/>
                     <a:srcRect b="15597"/>
                     <a:stretch/>
                   </pic:blipFill>
@@ -674,26 +582,26 @@
           <w:szCs w:val="24"/>
         </w:rPr>
         <w:drawing>
-          <wp:anchor distT="0" distB="0" distL="114300" distR="114300" simplePos="0" relativeHeight="251660288" behindDoc="0" locked="0" layoutInCell="1" allowOverlap="1" wp14:anchorId="3CF352D2" wp14:editId="3FEBB59D">
+          <wp:anchor distT="0" distB="0" distL="114300" distR="114300" simplePos="0" relativeHeight="251658240" behindDoc="1" locked="0" layoutInCell="1" allowOverlap="1" wp14:anchorId="0A9DF055" wp14:editId="205E763F">
             <wp:simplePos x="0" y="0"/>
             <wp:positionH relativeFrom="margin">
-              <wp:align>center</wp:align>
+              <wp:posOffset>-652722</wp:posOffset>
             </wp:positionH>
             <wp:positionV relativeFrom="paragraph">
-              <wp:posOffset>303504</wp:posOffset>
+              <wp:posOffset>406812</wp:posOffset>
             </wp:positionV>
-            <wp:extent cx="7056755" cy="6062980"/>
+            <wp:extent cx="6899910" cy="5925185"/>
             <wp:effectExtent l="0" t="0" r="0" b="0"/>
-            <wp:wrapThrough wrapText="bothSides">
+            <wp:wrapTight wrapText="bothSides">
               <wp:wrapPolygon edited="0">
                 <wp:start x="0" y="0"/>
-                <wp:lineTo x="0" y="21514"/>
-                <wp:lineTo x="21516" y="21514"/>
-                <wp:lineTo x="21516" y="0"/>
+                <wp:lineTo x="0" y="21528"/>
+                <wp:lineTo x="21528" y="21528"/>
+                <wp:lineTo x="21528" y="0"/>
                 <wp:lineTo x="0" y="0"/>
               </wp:wrapPolygon>
-            </wp:wrapThrough>
-            <wp:docPr id="7" name="Image 7"/>
+            </wp:wrapTight>
+            <wp:docPr id="10" name="Image 10"/>
             <wp:cNvGraphicFramePr>
               <a:graphicFrameLocks xmlns:a="http://schemas.openxmlformats.org/drawingml/2006/main" noChangeAspect="1"/>
             </wp:cNvGraphicFramePr>
@@ -701,13 +609,13 @@
               <a:graphicData uri="http://schemas.openxmlformats.org/drawingml/2006/picture">
                 <pic:pic xmlns:pic="http://schemas.openxmlformats.org/drawingml/2006/picture">
                   <pic:nvPicPr>
-                    <pic:cNvPr id="0" name="Picture 2"/>
+                    <pic:cNvPr id="0" name="Picture 3"/>
                     <pic:cNvPicPr>
                       <a:picLocks noChangeAspect="1" noChangeArrowheads="1"/>
                     </pic:cNvPicPr>
                   </pic:nvPicPr>
                   <pic:blipFill>
-                    <a:blip r:embed="rId7">
+                    <a:blip r:embed="rId9">
                       <a:extLst>
                         <a:ext uri="{28A0092B-C50C-407E-A947-70E740481C1C}">
                           <a14:useLocalDpi xmlns:a14="http://schemas.microsoft.com/office/drawing/2010/main" val="0"/>
@@ -722,7 +630,7 @@
                   <pic:spPr bwMode="auto">
                     <a:xfrm>
                       <a:off x="0" y="0"/>
-                      <a:ext cx="7056755" cy="6062980"/>
+                      <a:ext cx="6899910" cy="5925185"/>
                     </a:xfrm>
                     <a:prstGeom prst="rect">
                       <a:avLst/>
@@ -1089,7 +997,7 @@
                     <pic:cNvPicPr/>
                   </pic:nvPicPr>
                   <pic:blipFill rotWithShape="1">
-                    <a:blip r:embed="rId8"/>
+                    <a:blip r:embed="rId10"/>
                     <a:srcRect t="1488" b="19186"/>
                     <a:stretch/>
                   </pic:blipFill>
@@ -1119,16 +1027,6 @@
     </w:p>
     <w:p>
       <w:pPr>
-        <w:jc w:val="both"/>
-        <w:rPr>
-          <w:rFonts w:ascii="Arial" w:hAnsi="Arial" w:cs="Arial"/>
-          <w:sz w:val="24"/>
-          <w:szCs w:val="24"/>
-        </w:rPr>
-      </w:pPr>
-    </w:p>
-    <w:p>
-      <w:pPr>
         <w:spacing w:after="0"/>
         <w:jc w:val="both"/>
         <w:rPr>
@@ -1249,7 +1147,7 @@
                     <pic:cNvPicPr/>
                   </pic:nvPicPr>
                   <pic:blipFill rotWithShape="1">
-                    <a:blip r:embed="rId9"/>
+                    <a:blip r:embed="rId11"/>
                     <a:srcRect l="1051"/>
                     <a:stretch/>
                   </pic:blipFill>
@@ -1304,7 +1202,6 @@
           <w:sz w:val="24"/>
           <w:szCs w:val="24"/>
         </w:rPr>
-        <w:lastRenderedPageBreak/>
         <w:t>Une fois la partie terminé</w:t>
       </w:r>
       <w:r>
@@ -1369,60 +1266,16 @@
           <w:sz w:val="24"/>
           <w:szCs w:val="24"/>
         </w:rPr>
-        <w:t xml:space="preserve"> s’il</w:t>
-      </w:r>
-      <w:r>
-        <w:rPr>
-          <w:rFonts w:ascii="Arial" w:hAnsi="Arial" w:cs="Arial"/>
-          <w:sz w:val="24"/>
-          <w:szCs w:val="24"/>
-        </w:rPr>
-        <w:t xml:space="preserve"> </w:t>
-      </w:r>
-      <w:r>
-        <w:rPr>
-          <w:rFonts w:ascii="Arial" w:hAnsi="Arial" w:cs="Arial"/>
-          <w:sz w:val="24"/>
-          <w:szCs w:val="24"/>
-        </w:rPr>
-        <w:t>l’a</w:t>
-      </w:r>
-      <w:r>
-        <w:rPr>
-          <w:rFonts w:ascii="Arial" w:hAnsi="Arial" w:cs="Arial"/>
-          <w:sz w:val="24"/>
-          <w:szCs w:val="24"/>
-        </w:rPr>
-        <w:t xml:space="preserve"> interrompu</w:t>
-      </w:r>
-      <w:r>
-        <w:rPr>
-          <w:rFonts w:ascii="Arial" w:hAnsi="Arial" w:cs="Arial"/>
-          <w:sz w:val="24"/>
-          <w:szCs w:val="24"/>
-        </w:rPr>
-        <w:t xml:space="preserve"> </w:t>
-      </w:r>
-      <w:r>
-        <w:rPr>
-          <w:rFonts w:ascii="Arial" w:hAnsi="Arial" w:cs="Arial"/>
-          <w:sz w:val="24"/>
-          <w:szCs w:val="24"/>
-        </w:rPr>
-        <w:t>(oui : « y », non : « n »).</w:t>
-      </w:r>
-    </w:p>
-    <w:p>
-      <w:pPr>
-        <w:spacing w:before="240" w:after="0"/>
-        <w:ind w:left="60"/>
-        <w:jc w:val="both"/>
-        <w:rPr>
-          <w:rFonts w:ascii="Arial" w:hAnsi="Arial" w:cs="Arial"/>
-          <w:sz w:val="24"/>
-          <w:szCs w:val="24"/>
-        </w:rPr>
-      </w:pPr>
+        <w:t xml:space="preserve"> s’il l’a interrompu</w:t>
+      </w:r>
+      <w:r>
+        <w:rPr>
+          <w:rFonts w:ascii="Arial" w:hAnsi="Arial" w:cs="Arial"/>
+          <w:sz w:val="24"/>
+          <w:szCs w:val="24"/>
+        </w:rPr>
+        <w:t xml:space="preserve"> (oui : « y », non : « n »).</w:t>
+      </w:r>
     </w:p>
     <w:p>
       <w:pPr>
@@ -1449,6 +1302,7 @@
           <w:sz w:val="24"/>
           <w:szCs w:val="24"/>
         </w:rPr>
+        <w:lastRenderedPageBreak/>
         <w:t>Difficulté</w:t>
       </w:r>
       <w:r>
@@ -1672,13 +1526,7 @@
         <w:rPr>
           <w:rFonts w:ascii="Arial" w:hAnsi="Arial" w:cs="Arial"/>
         </w:rPr>
-        <w:t>Certaines vérifications</w:t>
-      </w:r>
-      <w:r>
-        <w:rPr>
-          <w:rFonts w:ascii="Arial" w:hAnsi="Arial" w:cs="Arial"/>
-        </w:rPr>
-        <w:t xml:space="preserve"> de pointeur non nul </w:t>
+        <w:t xml:space="preserve">Certaines vérifications de pointeur non nul </w:t>
       </w:r>
       <w:proofErr w:type="gramStart"/>
       <w:r>
@@ -1905,27 +1753,7 @@
           <w:sz w:val="24"/>
           <w:szCs w:val="24"/>
         </w:rPr>
-        <w:t>F</w:t>
-      </w:r>
-      <w:r>
-        <w:rPr>
-          <w:rFonts w:ascii="Arial" w:hAnsi="Arial" w:cs="Arial"/>
-          <w:b/>
-          <w:bCs/>
-          <w:sz w:val="24"/>
-          <w:szCs w:val="24"/>
-        </w:rPr>
-        <w:t>uites de mémoires</w:t>
-      </w:r>
-      <w:r>
-        <w:rPr>
-          <w:rFonts w:ascii="Arial" w:hAnsi="Arial" w:cs="Arial"/>
-          <w:b/>
-          <w:bCs/>
-          <w:sz w:val="24"/>
-          <w:szCs w:val="24"/>
-        </w:rPr>
-        <w:t xml:space="preserve"> </w:t>
+        <w:t xml:space="preserve">Fuites de mémoires </w:t>
       </w:r>
       <w:r>
         <w:rPr>
@@ -2022,6 +1850,56 @@
     </w:sectPr>
   </w:body>
 </w:document>
+</file>
+
+<file path=word/endnotes.xml><?xml version="1.0" encoding="utf-8"?>
+<w:endnotes xmlns:wpc="http://schemas.microsoft.com/office/word/2010/wordprocessingCanvas" xmlns:cx="http://schemas.microsoft.com/office/drawing/2014/chartex" xmlns:cx1="http://schemas.microsoft.com/office/drawing/2015/9/8/chartex" xmlns:cx2="http://schemas.microsoft.com/office/drawing/2015/10/21/chartex" xmlns:cx3="http://schemas.microsoft.com/office/drawing/2016/5/9/chartex" xmlns:cx4="http://schemas.microsoft.com/office/drawing/2016/5/10/chartex" xmlns:cx5="http://schemas.microsoft.com/office/drawing/2016/5/11/chartex" xmlns:cx6="http://schemas.microsoft.com/office/drawing/2016/5/12/chartex" xmlns:cx7="http://schemas.microsoft.com/office/drawing/2016/5/13/chartex" xmlns:cx8="http://schemas.microsoft.com/office/drawing/2016/5/14/chartex" xmlns:mc="http://schemas.openxmlformats.org/markup-compatibility/2006" xmlns:aink="http://schemas.microsoft.com/office/drawing/2016/ink" xmlns:am3d="http://schemas.microsoft.com/office/drawing/2017/model3d" xmlns:o="urn:schemas-microsoft-com:office:office" xmlns:r="http://schemas.openxmlformats.org/officeDocument/2006/relationships" xmlns:m="http://schemas.openxmlformats.org/officeDocument/2006/math" xmlns:v="urn:schemas-microsoft-com:vml" xmlns:wp14="http://schemas.microsoft.com/office/word/2010/wordprocessingDrawing" xmlns:wp="http://schemas.openxmlformats.org/drawingml/2006/wordprocessingDrawing" xmlns:w10="urn:schemas-microsoft-com:office:word" xmlns:w="http://schemas.openxmlformats.org/wordprocessingml/2006/main" xmlns:w14="http://schemas.microsoft.com/office/word/2010/wordml" xmlns:w15="http://schemas.microsoft.com/office/word/2012/wordml" xmlns:w16cex="http://schemas.microsoft.com/office/word/2018/wordml/cex" xmlns:w16cid="http://schemas.microsoft.com/office/word/2016/wordml/cid" xmlns:w16="http://schemas.microsoft.com/office/word/2018/wordml" xmlns:w16se="http://schemas.microsoft.com/office/word/2015/wordml/symex" xmlns:wpg="http://schemas.microsoft.com/office/word/2010/wordprocessingGroup" xmlns:wpi="http://schemas.microsoft.com/office/word/2010/wordprocessingInk" xmlns:wne="http://schemas.microsoft.com/office/word/2006/wordml" xmlns:wps="http://schemas.microsoft.com/office/word/2010/wordprocessingShape" mc:Ignorable="w14 w15 w16se w16cid w16 w16cex wp14">
+  <w:endnote w:type="separator" w:id="-1">
+    <w:p>
+      <w:pPr>
+        <w:spacing w:after="0" w:line="240" w:lineRule="auto"/>
+      </w:pPr>
+      <w:r>
+        <w:separator/>
+      </w:r>
+    </w:p>
+  </w:endnote>
+  <w:endnote w:type="continuationSeparator" w:id="0">
+    <w:p>
+      <w:pPr>
+        <w:spacing w:after="0" w:line="240" w:lineRule="auto"/>
+      </w:pPr>
+      <w:r>
+        <w:continuationSeparator/>
+      </w:r>
+    </w:p>
+  </w:endnote>
+</w:endnotes>
+</file>
+
+<file path=word/footnotes.xml><?xml version="1.0" encoding="utf-8"?>
+<w:footnotes xmlns:wpc="http://schemas.microsoft.com/office/word/2010/wordprocessingCanvas" xmlns:cx="http://schemas.microsoft.com/office/drawing/2014/chartex" xmlns:cx1="http://schemas.microsoft.com/office/drawing/2015/9/8/chartex" xmlns:cx2="http://schemas.microsoft.com/office/drawing/2015/10/21/chartex" xmlns:cx3="http://schemas.microsoft.com/office/drawing/2016/5/9/chartex" xmlns:cx4="http://schemas.microsoft.com/office/drawing/2016/5/10/chartex" xmlns:cx5="http://schemas.microsoft.com/office/drawing/2016/5/11/chartex" xmlns:cx6="http://schemas.microsoft.com/office/drawing/2016/5/12/chartex" xmlns:cx7="http://schemas.microsoft.com/office/drawing/2016/5/13/chartex" xmlns:cx8="http://schemas.microsoft.com/office/drawing/2016/5/14/chartex" xmlns:mc="http://schemas.openxmlformats.org/markup-compatibility/2006" xmlns:aink="http://schemas.microsoft.com/office/drawing/2016/ink" xmlns:am3d="http://schemas.microsoft.com/office/drawing/2017/model3d" xmlns:o="urn:schemas-microsoft-com:office:office" xmlns:r="http://schemas.openxmlformats.org/officeDocument/2006/relationships" xmlns:m="http://schemas.openxmlformats.org/officeDocument/2006/math" xmlns:v="urn:schemas-microsoft-com:vml" xmlns:wp14="http://schemas.microsoft.com/office/word/2010/wordprocessingDrawing" xmlns:wp="http://schemas.openxmlformats.org/drawingml/2006/wordprocessingDrawing" xmlns:w10="urn:schemas-microsoft-com:office:word" xmlns:w="http://schemas.openxmlformats.org/wordprocessingml/2006/main" xmlns:w14="http://schemas.microsoft.com/office/word/2010/wordml" xmlns:w15="http://schemas.microsoft.com/office/word/2012/wordml" xmlns:w16cex="http://schemas.microsoft.com/office/word/2018/wordml/cex" xmlns:w16cid="http://schemas.microsoft.com/office/word/2016/wordml/cid" xmlns:w16="http://schemas.microsoft.com/office/word/2018/wordml" xmlns:w16se="http://schemas.microsoft.com/office/word/2015/wordml/symex" xmlns:wpg="http://schemas.microsoft.com/office/word/2010/wordprocessingGroup" xmlns:wpi="http://schemas.microsoft.com/office/word/2010/wordprocessingInk" xmlns:wne="http://schemas.microsoft.com/office/word/2006/wordml" xmlns:wps="http://schemas.microsoft.com/office/word/2010/wordprocessingShape" mc:Ignorable="w14 w15 w16se w16cid w16 w16cex wp14">
+  <w:footnote w:type="separator" w:id="-1">
+    <w:p>
+      <w:pPr>
+        <w:spacing w:after="0" w:line="240" w:lineRule="auto"/>
+      </w:pPr>
+      <w:r>
+        <w:separator/>
+      </w:r>
+    </w:p>
+  </w:footnote>
+  <w:footnote w:type="continuationSeparator" w:id="0">
+    <w:p>
+      <w:pPr>
+        <w:spacing w:after="0" w:line="240" w:lineRule="auto"/>
+      </w:pPr>
+      <w:r>
+        <w:continuationSeparator/>
+      </w:r>
+    </w:p>
+  </w:footnote>
+</w:footnotes>
 </file>
 
 <file path=word/numbering.xml><?xml version="1.0" encoding="utf-8"?>
@@ -2925,6 +2803,50 @@
       </w:tblBorders>
     </w:tblPr>
   </w:style>
+  <w:style w:type="paragraph" w:styleId="En-tte">
+    <w:name w:val="header"/>
+    <w:basedOn w:val="Normal"/>
+    <w:link w:val="En-tteCar"/>
+    <w:uiPriority w:val="99"/>
+    <w:unhideWhenUsed/>
+    <w:rsid w:val="002A3F42"/>
+    <w:pPr>
+      <w:tabs>
+        <w:tab w:val="center" w:pos="4536"/>
+        <w:tab w:val="right" w:pos="9072"/>
+      </w:tabs>
+      <w:spacing w:after="0" w:line="240" w:lineRule="auto"/>
+    </w:pPr>
+  </w:style>
+  <w:style w:type="character" w:customStyle="1" w:styleId="En-tteCar">
+    <w:name w:val="En-tête Car"/>
+    <w:basedOn w:val="Policepardfaut"/>
+    <w:link w:val="En-tte"/>
+    <w:uiPriority w:val="99"/>
+    <w:rsid w:val="002A3F42"/>
+  </w:style>
+  <w:style w:type="paragraph" w:styleId="Pieddepage">
+    <w:name w:val="footer"/>
+    <w:basedOn w:val="Normal"/>
+    <w:link w:val="PieddepageCar"/>
+    <w:uiPriority w:val="99"/>
+    <w:unhideWhenUsed/>
+    <w:rsid w:val="002A3F42"/>
+    <w:pPr>
+      <w:tabs>
+        <w:tab w:val="center" w:pos="4536"/>
+        <w:tab w:val="right" w:pos="9072"/>
+      </w:tabs>
+      <w:spacing w:after="0" w:line="240" w:lineRule="auto"/>
+    </w:pPr>
+  </w:style>
+  <w:style w:type="character" w:customStyle="1" w:styleId="PieddepageCar">
+    <w:name w:val="Pied de page Car"/>
+    <w:basedOn w:val="Policepardfaut"/>
+    <w:link w:val="Pieddepage"/>
+    <w:uiPriority w:val="99"/>
+    <w:rsid w:val="002A3F42"/>
+  </w:style>
 </w:styles>
 </file>
 

</xml_diff>